<commit_message>
'add new product' functionality works now
</commit_message>
<xml_diff>
--- a/RelationeelDatabaseSchema.docx
+++ b/RelationeelDatabaseSchema.docx
@@ -217,120 +217,6 @@
             <w:tcW w:w="5354" w:type="dxa"/>
           </w:tcPr>
           <w:p/>
-        </w:tc>
-      </w:tr>
-      <w:tr>
-        <w:trPr>
-          <w:trHeight w:val="971"/>
-        </w:trPr>
-        <w:tc>
-          <w:tcPr>
-            <w:tcW w:w="1767" w:type="dxa"/>
-          </w:tcPr>
-          <w:p>
-            <w:r>
-              <w:t>Bestelt</w:t>
-            </w:r>
-          </w:p>
-        </w:tc>
-        <w:tc>
-          <w:tcPr>
-            <w:tcW w:w="5163" w:type="dxa"/>
-          </w:tcPr>
-          <w:p>
-            <w:r>
-              <w:rPr>
-                <w:i/>
-                <w:iCs/>
-                <w:u w:val="single"/>
-              </w:rPr>
-              <w:t>accountId</w:t>
-            </w:r>
-            <w:r>
-              <w:rPr>
-                <w:i/>
-                <w:iCs/>
-              </w:rPr>
-              <w:t>,</w:t>
-            </w:r>
-            <w:r>
-              <w:rPr>
-                <w:i/>
-                <w:iCs/>
-              </w:rPr>
-              <w:t xml:space="preserve"> </w:t>
-            </w:r>
-            <w:r>
-              <w:rPr>
-                <w:i/>
-                <w:iCs/>
-                <w:u w:val="single"/>
-              </w:rPr>
-              <w:t>productId</w:t>
-            </w:r>
-            <w:r>
-              <w:t>,</w:t>
-            </w:r>
-            <w:r>
-              <w:t xml:space="preserve"> </w:t>
-            </w:r>
-            <w:r>
-              <w:rPr>
-                <w:i/>
-                <w:iCs/>
-              </w:rPr>
-              <w:t>productName</w:t>
-            </w:r>
-          </w:p>
-        </w:tc>
-        <w:tc>
-          <w:tcPr>
-            <w:tcW w:w="5354" w:type="dxa"/>
-          </w:tcPr>
-          <w:p>
-            <w:r>
-              <w:rPr>
-                <w:i/>
-                <w:iCs/>
-                <w:u w:val="single"/>
-              </w:rPr>
-              <w:t>accountId</w:t>
-            </w:r>
-            <w:r>
-              <w:t xml:space="preserve"> (FK) in Bestelt -&gt; </w:t>
-            </w:r>
-            <w:r>
-              <w:rPr>
-                <w:u w:val="single"/>
-              </w:rPr>
-              <w:t>accountId</w:t>
-            </w:r>
-            <w:r>
-              <w:t xml:space="preserve"> (PK) in Account</w:t>
-            </w:r>
-          </w:p>
-          <w:p>
-            <w:r>
-              <w:rPr>
-                <w:i/>
-                <w:iCs/>
-                <w:u w:val="single"/>
-              </w:rPr>
-              <w:t>productId</w:t>
-            </w:r>
-            <w:r>
-              <w:t xml:space="preserve"> (FK) in Bestelt -&gt; </w:t>
-            </w:r>
-            <w:r>
-              <w:rPr>
-                <w:u w:val="single"/>
-              </w:rPr>
-              <w:t>productid</w:t>
-            </w:r>
-            <w:r>
-              <w:t xml:space="preserve"> (PK) in Product</w:t>
-            </w:r>
-          </w:p>
         </w:tc>
       </w:tr>
     </w:tbl>

</xml_diff>